<commit_message>
It's a new year
</commit_message>
<xml_diff>
--- a/Design_Docs/RCOSProposalBlueMeshFall2012.docx
+++ b/Design_Docs/RCOSProposalBlueMeshFall2012.docx
@@ -24,7 +24,6 @@
           <w:tab w:leader="none" w:pos="14656" w:val="left"/>
         </w:tabs>
         <w:spacing w:after="0" w:before="0" w:line="100" w:lineRule="atLeast"/>
-        <w:contextualSpacing w:val="false"/>
       </w:pPr>
       <w:r>
         <w:rPr>
@@ -59,7 +58,6 @@
           <w:tab w:leader="none" w:pos="14656" w:val="left"/>
         </w:tabs>
         <w:spacing w:after="0" w:before="0" w:line="100" w:lineRule="atLeast"/>
-        <w:contextualSpacing w:val="false"/>
       </w:pPr>
       <w:r>
         <w:rPr>
@@ -74,39 +72,38 @@
     </w:p>
     <w:p>
       <w:pPr>
-        <w:pStyle w:val="style30"/>
+        <w:pStyle w:val="style33"/>
       </w:pPr>
       <w:r>
         <w:rPr>
           <w:rFonts w:eastAsia="Times New Roman"/>
           <w:shd w:fill="FFFFFF" w:val="clear"/>
         </w:rPr>
-        <w:t>BlueMesh RCOS Fall 2012 Proposal</w:t>
-      </w:r>
-    </w:p>
-    <w:p>
-      <w:pPr>
-        <w:pStyle w:val="style0"/>
-        <w:tabs>
-          <w:tab w:leader="none" w:pos="916" w:val="left"/>
-          <w:tab w:leader="none" w:pos="1832" w:val="left"/>
-          <w:tab w:leader="none" w:pos="2748" w:val="left"/>
-          <w:tab w:leader="none" w:pos="3664" w:val="left"/>
-          <w:tab w:leader="none" w:pos="4580" w:val="left"/>
-          <w:tab w:leader="none" w:pos="5496" w:val="left"/>
-          <w:tab w:leader="none" w:pos="6412" w:val="left"/>
-          <w:tab w:leader="none" w:pos="7328" w:val="left"/>
-          <w:tab w:leader="none" w:pos="8244" w:val="left"/>
-          <w:tab w:leader="none" w:pos="9160" w:val="left"/>
-          <w:tab w:leader="none" w:pos="10076" w:val="left"/>
-          <w:tab w:leader="none" w:pos="10992" w:val="left"/>
-          <w:tab w:leader="none" w:pos="11908" w:val="left"/>
-          <w:tab w:leader="none" w:pos="12824" w:val="left"/>
-          <w:tab w:leader="none" w:pos="13740" w:val="left"/>
-          <w:tab w:leader="none" w:pos="14656" w:val="left"/>
-        </w:tabs>
-        <w:spacing w:after="0" w:before="0" w:line="100" w:lineRule="atLeast"/>
-        <w:contextualSpacing w:val="false"/>
+        <w:t>BlueMesh RCOS Spring 2013 Proposal</w:t>
+      </w:r>
+    </w:p>
+    <w:p>
+      <w:pPr>
+        <w:pStyle w:val="style0"/>
+        <w:tabs>
+          <w:tab w:leader="none" w:pos="916" w:val="left"/>
+          <w:tab w:leader="none" w:pos="1832" w:val="left"/>
+          <w:tab w:leader="none" w:pos="2748" w:val="left"/>
+          <w:tab w:leader="none" w:pos="3664" w:val="left"/>
+          <w:tab w:leader="none" w:pos="4580" w:val="left"/>
+          <w:tab w:leader="none" w:pos="5496" w:val="left"/>
+          <w:tab w:leader="none" w:pos="6412" w:val="left"/>
+          <w:tab w:leader="none" w:pos="7328" w:val="left"/>
+          <w:tab w:leader="none" w:pos="8244" w:val="left"/>
+          <w:tab w:leader="none" w:pos="9160" w:val="left"/>
+          <w:tab w:leader="none" w:pos="10076" w:val="left"/>
+          <w:tab w:leader="none" w:pos="10992" w:val="left"/>
+          <w:tab w:leader="none" w:pos="11908" w:val="left"/>
+          <w:tab w:leader="none" w:pos="12824" w:val="left"/>
+          <w:tab w:leader="none" w:pos="13740" w:val="left"/>
+          <w:tab w:leader="none" w:pos="14656" w:val="left"/>
+        </w:tabs>
+        <w:spacing w:after="0" w:before="0" w:line="100" w:lineRule="atLeast"/>
       </w:pPr>
       <w:r>
         <w:rPr/>
@@ -150,7 +147,6 @@
           <w:tab w:leader="none" w:pos="14656" w:val="left"/>
         </w:tabs>
         <w:spacing w:after="0" w:before="0" w:line="100" w:lineRule="atLeast"/>
-        <w:contextualSpacing w:val="false"/>
       </w:pPr>
       <w:r>
         <w:rPr/>
@@ -178,7 +174,6 @@
           <w:tab w:leader="none" w:pos="14656" w:val="left"/>
         </w:tabs>
         <w:spacing w:after="0" w:before="0" w:line="100" w:lineRule="atLeast"/>
-        <w:contextualSpacing w:val="false"/>
       </w:pPr>
       <w:r>
         <w:rPr>
@@ -214,7 +209,6 @@
           <w:tab w:leader="none" w:pos="14656" w:val="left"/>
         </w:tabs>
         <w:spacing w:after="0" w:before="0" w:line="100" w:lineRule="atLeast"/>
-        <w:contextualSpacing w:val="false"/>
       </w:pPr>
       <w:r>
         <w:rPr/>
@@ -258,7 +252,6 @@
           <w:tab w:leader="none" w:pos="14656" w:val="left"/>
         </w:tabs>
         <w:spacing w:after="0" w:before="0" w:line="100" w:lineRule="atLeast"/>
-        <w:contextualSpacing w:val="false"/>
       </w:pPr>
       <w:r>
         <w:rPr/>
@@ -266,7 +259,7 @@
     </w:p>
     <w:p>
       <w:pPr>
-        <w:pStyle w:val="style29"/>
+        <w:pStyle w:val="style32"/>
         <w:numPr>
           <w:ilvl w:val="0"/>
           <w:numId w:val="3"/>
@@ -283,7 +276,7 @@
     </w:p>
     <w:p>
       <w:pPr>
-        <w:pStyle w:val="style29"/>
+        <w:pStyle w:val="style32"/>
         <w:ind w:hanging="0" w:left="360" w:right="0"/>
       </w:pPr>
       <w:r>
@@ -292,7 +285,7 @@
     </w:p>
     <w:p>
       <w:pPr>
-        <w:pStyle w:val="style29"/>
+        <w:pStyle w:val="style32"/>
         <w:numPr>
           <w:ilvl w:val="0"/>
           <w:numId w:val="4"/>
@@ -309,7 +302,7 @@
     </w:p>
     <w:p>
       <w:pPr>
-        <w:pStyle w:val="style29"/>
+        <w:pStyle w:val="style32"/>
         <w:numPr>
           <w:ilvl w:val="0"/>
           <w:numId w:val="4"/>
@@ -326,7 +319,7 @@
     </w:p>
     <w:p>
       <w:pPr>
-        <w:pStyle w:val="style29"/>
+        <w:pStyle w:val="style32"/>
         <w:numPr>
           <w:ilvl w:val="0"/>
           <w:numId w:val="4"/>
@@ -343,7 +336,7 @@
     </w:p>
     <w:p>
       <w:pPr>
-        <w:pStyle w:val="style29"/>
+        <w:pStyle w:val="style32"/>
       </w:pPr>
       <w:r>
         <w:rPr/>
@@ -351,7 +344,7 @@
     </w:p>
     <w:p>
       <w:pPr>
-        <w:pStyle w:val="style29"/>
+        <w:pStyle w:val="style32"/>
         <w:numPr>
           <w:ilvl w:val="0"/>
           <w:numId w:val="3"/>
@@ -368,7 +361,7 @@
     </w:p>
     <w:p>
       <w:pPr>
-        <w:pStyle w:val="style29"/>
+        <w:pStyle w:val="style32"/>
       </w:pPr>
       <w:r>
         <w:rPr/>
@@ -376,7 +369,7 @@
     </w:p>
     <w:p>
       <w:pPr>
-        <w:pStyle w:val="style29"/>
+        <w:pStyle w:val="style32"/>
         <w:numPr>
           <w:ilvl w:val="0"/>
           <w:numId w:val="3"/>
@@ -393,7 +386,7 @@
     </w:p>
     <w:p>
       <w:pPr>
-        <w:pStyle w:val="style29"/>
+        <w:pStyle w:val="style32"/>
       </w:pPr>
       <w:r>
         <w:rPr/>
@@ -401,7 +394,7 @@
     </w:p>
     <w:p>
       <w:pPr>
-        <w:pStyle w:val="style29"/>
+        <w:pStyle w:val="style32"/>
         <w:numPr>
           <w:ilvl w:val="0"/>
           <w:numId w:val="3"/>
@@ -418,7 +411,7 @@
     </w:p>
     <w:p>
       <w:pPr>
-        <w:pStyle w:val="style29"/>
+        <w:pStyle w:val="style32"/>
       </w:pPr>
       <w:r>
         <w:rPr/>
@@ -426,7 +419,7 @@
     </w:p>
     <w:p>
       <w:pPr>
-        <w:pStyle w:val="style29"/>
+        <w:pStyle w:val="style32"/>
         <w:numPr>
           <w:ilvl w:val="0"/>
           <w:numId w:val="3"/>
@@ -443,7 +436,7 @@
     </w:p>
     <w:p>
       <w:pPr>
-        <w:pStyle w:val="style29"/>
+        <w:pStyle w:val="style32"/>
       </w:pPr>
       <w:r>
         <w:rPr/>
@@ -451,7 +444,7 @@
     </w:p>
     <w:p>
       <w:pPr>
-        <w:pStyle w:val="style29"/>
+        <w:pStyle w:val="style32"/>
         <w:numPr>
           <w:ilvl w:val="0"/>
           <w:numId w:val="3"/>
@@ -468,7 +461,7 @@
     </w:p>
     <w:p>
       <w:pPr>
-        <w:pStyle w:val="style29"/>
+        <w:pStyle w:val="style32"/>
       </w:pPr>
       <w:r>
         <w:rPr/>
@@ -512,7 +505,6 @@
           <w:tab w:leader="none" w:pos="14656" w:val="left"/>
         </w:tabs>
         <w:spacing w:after="0" w:before="0" w:line="100" w:lineRule="atLeast"/>
-        <w:contextualSpacing w:val="false"/>
       </w:pPr>
       <w:r>
         <w:rPr/>
@@ -531,7 +523,6 @@
           <w:tab w:leader="none" w:pos="6412" w:val="left"/>
         </w:tabs>
         <w:spacing w:after="0" w:before="0" w:line="100" w:lineRule="atLeast"/>
-        <w:contextualSpacing w:val="false"/>
       </w:pPr>
       <w:r>
         <w:rPr>
@@ -541,8 +532,87 @@
           <w:szCs w:val="20"/>
           <w:shd w:fill="FFFFFF" w:val="clear"/>
         </w:rPr>
-        <w:t>We</w:t>
-      </w:r>
+        <w:t>We plan on the following as our development schedule where a cycle is 3 weeks:</w:t>
+        <w:tab/>
+      </w:r>
+    </w:p>
+    <w:p>
+      <w:pPr>
+        <w:pStyle w:val="style0"/>
+        <w:tabs>
+          <w:tab w:leader="none" w:pos="916" w:val="left"/>
+          <w:tab w:leader="none" w:pos="1832" w:val="left"/>
+          <w:tab w:leader="none" w:pos="2748" w:val="left"/>
+          <w:tab w:leader="none" w:pos="3664" w:val="left"/>
+          <w:tab w:leader="none" w:pos="4580" w:val="left"/>
+          <w:tab w:leader="none" w:pos="5496" w:val="left"/>
+          <w:tab w:leader="none" w:pos="6412" w:val="left"/>
+          <w:tab w:leader="none" w:pos="7328" w:val="left"/>
+          <w:tab w:leader="none" w:pos="8244" w:val="left"/>
+          <w:tab w:leader="none" w:pos="9160" w:val="left"/>
+          <w:tab w:leader="none" w:pos="10076" w:val="left"/>
+          <w:tab w:leader="none" w:pos="10992" w:val="left"/>
+          <w:tab w:leader="none" w:pos="11908" w:val="left"/>
+          <w:tab w:leader="none" w:pos="12824" w:val="left"/>
+          <w:tab w:leader="none" w:pos="13740" w:val="left"/>
+          <w:tab w:leader="none" w:pos="14656" w:val="left"/>
+        </w:tabs>
+        <w:spacing w:after="0" w:before="0" w:line="100" w:lineRule="atLeast"/>
+      </w:pPr>
+      <w:r>
+        <w:rPr/>
+      </w:r>
+    </w:p>
+    <w:p>
+      <w:pPr>
+        <w:pStyle w:val="style0"/>
+        <w:tabs>
+          <w:tab w:leader="none" w:pos="916" w:val="left"/>
+          <w:tab w:leader="none" w:pos="1832" w:val="left"/>
+          <w:tab w:leader="none" w:pos="2748" w:val="left"/>
+          <w:tab w:leader="none" w:pos="3664" w:val="left"/>
+          <w:tab w:leader="none" w:pos="4580" w:val="left"/>
+          <w:tab w:leader="none" w:pos="5496" w:val="left"/>
+          <w:tab w:leader="none" w:pos="6412" w:val="left"/>
+          <w:tab w:leader="none" w:pos="7328" w:val="left"/>
+          <w:tab w:leader="none" w:pos="8244" w:val="left"/>
+          <w:tab w:leader="none" w:pos="9160" w:val="left"/>
+          <w:tab w:leader="none" w:pos="10076" w:val="left"/>
+          <w:tab w:leader="none" w:pos="10992" w:val="left"/>
+          <w:tab w:leader="none" w:pos="11908" w:val="left"/>
+          <w:tab w:leader="none" w:pos="12824" w:val="left"/>
+          <w:tab w:leader="none" w:pos="13740" w:val="left"/>
+          <w:tab w:leader="none" w:pos="14656" w:val="left"/>
+        </w:tabs>
+        <w:spacing w:after="0" w:before="0" w:line="100" w:lineRule="atLeast"/>
+      </w:pPr>
+      <w:r>
+        <w:rPr/>
+      </w:r>
+    </w:p>
+    <w:p>
+      <w:pPr>
+        <w:pStyle w:val="style0"/>
+        <w:tabs>
+          <w:tab w:leader="none" w:pos="916" w:val="left"/>
+          <w:tab w:leader="none" w:pos="1832" w:val="left"/>
+          <w:tab w:leader="none" w:pos="2748" w:val="left"/>
+          <w:tab w:leader="none" w:pos="3664" w:val="left"/>
+          <w:tab w:leader="none" w:pos="4580" w:val="left"/>
+          <w:tab w:leader="none" w:pos="5496" w:val="left"/>
+          <w:tab w:leader="none" w:pos="6412" w:val="left"/>
+          <w:tab w:leader="none" w:pos="7328" w:val="left"/>
+          <w:tab w:leader="none" w:pos="8244" w:val="left"/>
+          <w:tab w:leader="none" w:pos="9160" w:val="left"/>
+          <w:tab w:leader="none" w:pos="10076" w:val="left"/>
+          <w:tab w:leader="none" w:pos="10992" w:val="left"/>
+          <w:tab w:leader="none" w:pos="11908" w:val="left"/>
+          <w:tab w:leader="none" w:pos="12824" w:val="left"/>
+          <w:tab w:leader="none" w:pos="13740" w:val="left"/>
+          <w:tab w:leader="none" w:pos="14656" w:val="left"/>
+        </w:tabs>
+        <w:spacing w:after="0" w:before="0" w:line="100" w:lineRule="atLeast"/>
+      </w:pPr>
       <w:r>
         <w:rPr>
           <w:rFonts w:ascii="Arial" w:cs="Arial" w:eastAsia="Times New Roman" w:hAnsi="Arial"/>
@@ -551,8 +621,32 @@
           <w:szCs w:val="20"/>
           <w:shd w:fill="FFFFFF" w:val="clear"/>
         </w:rPr>
-        <w:t xml:space="preserve"> plan on the following as </w:t>
-      </w:r>
+        <w:t>Cycle 1:</w:t>
+      </w:r>
+    </w:p>
+    <w:p>
+      <w:pPr>
+        <w:pStyle w:val="style0"/>
+        <w:tabs>
+          <w:tab w:leader="none" w:pos="916" w:val="left"/>
+          <w:tab w:leader="none" w:pos="1832" w:val="left"/>
+          <w:tab w:leader="none" w:pos="2748" w:val="left"/>
+          <w:tab w:leader="none" w:pos="3664" w:val="left"/>
+          <w:tab w:leader="none" w:pos="4580" w:val="left"/>
+          <w:tab w:leader="none" w:pos="5496" w:val="left"/>
+          <w:tab w:leader="none" w:pos="6412" w:val="left"/>
+          <w:tab w:leader="none" w:pos="7328" w:val="left"/>
+          <w:tab w:leader="none" w:pos="8244" w:val="left"/>
+          <w:tab w:leader="none" w:pos="9160" w:val="left"/>
+          <w:tab w:leader="none" w:pos="10076" w:val="left"/>
+          <w:tab w:leader="none" w:pos="10992" w:val="left"/>
+          <w:tab w:leader="none" w:pos="11908" w:val="left"/>
+          <w:tab w:leader="none" w:pos="12824" w:val="left"/>
+          <w:tab w:leader="none" w:pos="13740" w:val="left"/>
+          <w:tab w:leader="none" w:pos="14656" w:val="left"/>
+        </w:tabs>
+        <w:spacing w:after="0" w:before="0" w:line="100" w:lineRule="atLeast"/>
+      </w:pPr>
       <w:r>
         <w:rPr>
           <w:rFonts w:ascii="Arial" w:cs="Arial" w:eastAsia="Times New Roman" w:hAnsi="Arial"/>
@@ -561,8 +655,60 @@
           <w:szCs w:val="20"/>
           <w:shd w:fill="FFFFFF" w:val="clear"/>
         </w:rPr>
-        <w:t>our</w:t>
-      </w:r>
+        <w:tab/>
+        <w:t>Finish development on connectivity.  At this point the project should work in its most basic form.</w:t>
+      </w:r>
+    </w:p>
+    <w:p>
+      <w:pPr>
+        <w:pStyle w:val="style0"/>
+        <w:tabs>
+          <w:tab w:leader="none" w:pos="916" w:val="left"/>
+          <w:tab w:leader="none" w:pos="1832" w:val="left"/>
+          <w:tab w:leader="none" w:pos="2748" w:val="left"/>
+          <w:tab w:leader="none" w:pos="3664" w:val="left"/>
+          <w:tab w:leader="none" w:pos="4580" w:val="left"/>
+          <w:tab w:leader="none" w:pos="5496" w:val="left"/>
+          <w:tab w:leader="none" w:pos="6412" w:val="left"/>
+          <w:tab w:leader="none" w:pos="7328" w:val="left"/>
+          <w:tab w:leader="none" w:pos="8244" w:val="left"/>
+          <w:tab w:leader="none" w:pos="9160" w:val="left"/>
+          <w:tab w:leader="none" w:pos="10076" w:val="left"/>
+          <w:tab w:leader="none" w:pos="10992" w:val="left"/>
+          <w:tab w:leader="none" w:pos="11908" w:val="left"/>
+          <w:tab w:leader="none" w:pos="12824" w:val="left"/>
+          <w:tab w:leader="none" w:pos="13740" w:val="left"/>
+          <w:tab w:leader="none" w:pos="14656" w:val="left"/>
+        </w:tabs>
+        <w:spacing w:after="0" w:before="0" w:line="100" w:lineRule="atLeast"/>
+      </w:pPr>
+      <w:r>
+        <w:rPr/>
+      </w:r>
+    </w:p>
+    <w:p>
+      <w:pPr>
+        <w:pStyle w:val="style0"/>
+        <w:tabs>
+          <w:tab w:leader="none" w:pos="916" w:val="left"/>
+          <w:tab w:leader="none" w:pos="1832" w:val="left"/>
+          <w:tab w:leader="none" w:pos="2748" w:val="left"/>
+          <w:tab w:leader="none" w:pos="3664" w:val="left"/>
+          <w:tab w:leader="none" w:pos="4580" w:val="left"/>
+          <w:tab w:leader="none" w:pos="5496" w:val="left"/>
+          <w:tab w:leader="none" w:pos="6412" w:val="left"/>
+          <w:tab w:leader="none" w:pos="7328" w:val="left"/>
+          <w:tab w:leader="none" w:pos="8244" w:val="left"/>
+          <w:tab w:leader="none" w:pos="9160" w:val="left"/>
+          <w:tab w:leader="none" w:pos="10076" w:val="left"/>
+          <w:tab w:leader="none" w:pos="10992" w:val="left"/>
+          <w:tab w:leader="none" w:pos="11908" w:val="left"/>
+          <w:tab w:leader="none" w:pos="12824" w:val="left"/>
+          <w:tab w:leader="none" w:pos="13740" w:val="left"/>
+          <w:tab w:leader="none" w:pos="14656" w:val="left"/>
+        </w:tabs>
+        <w:spacing w:after="0" w:before="0" w:line="100" w:lineRule="atLeast"/>
+      </w:pPr>
       <w:r>
         <w:rPr>
           <w:rFonts w:ascii="Arial" w:cs="Arial" w:eastAsia="Times New Roman" w:hAnsi="Arial"/>
@@ -571,89 +717,31 @@
           <w:szCs w:val="20"/>
           <w:shd w:fill="FFFFFF" w:val="clear"/>
         </w:rPr>
-        <w:t xml:space="preserve"> development schedule where a cycle is 3 weeks:</w:t>
-        <w:tab/>
-      </w:r>
-    </w:p>
-    <w:p>
-      <w:pPr>
-        <w:pStyle w:val="style0"/>
-        <w:tabs>
-          <w:tab w:leader="none" w:pos="916" w:val="left"/>
-          <w:tab w:leader="none" w:pos="1832" w:val="left"/>
-          <w:tab w:leader="none" w:pos="2748" w:val="left"/>
-          <w:tab w:leader="none" w:pos="3664" w:val="left"/>
-          <w:tab w:leader="none" w:pos="4580" w:val="left"/>
-          <w:tab w:leader="none" w:pos="5496" w:val="left"/>
-          <w:tab w:leader="none" w:pos="6412" w:val="left"/>
-          <w:tab w:leader="none" w:pos="7328" w:val="left"/>
-          <w:tab w:leader="none" w:pos="8244" w:val="left"/>
-          <w:tab w:leader="none" w:pos="9160" w:val="left"/>
-          <w:tab w:leader="none" w:pos="10076" w:val="left"/>
-          <w:tab w:leader="none" w:pos="10992" w:val="left"/>
-          <w:tab w:leader="none" w:pos="11908" w:val="left"/>
-          <w:tab w:leader="none" w:pos="12824" w:val="left"/>
-          <w:tab w:leader="none" w:pos="13740" w:val="left"/>
-          <w:tab w:leader="none" w:pos="14656" w:val="left"/>
-        </w:tabs>
-        <w:spacing w:after="0" w:before="0" w:line="100" w:lineRule="atLeast"/>
-        <w:contextualSpacing w:val="false"/>
-      </w:pPr>
-      <w:r>
-        <w:rPr/>
-      </w:r>
-    </w:p>
-    <w:p>
-      <w:pPr>
-        <w:pStyle w:val="style0"/>
-        <w:tabs>
-          <w:tab w:leader="none" w:pos="916" w:val="left"/>
-          <w:tab w:leader="none" w:pos="1832" w:val="left"/>
-          <w:tab w:leader="none" w:pos="2748" w:val="left"/>
-          <w:tab w:leader="none" w:pos="3664" w:val="left"/>
-          <w:tab w:leader="none" w:pos="4580" w:val="left"/>
-          <w:tab w:leader="none" w:pos="5496" w:val="left"/>
-          <w:tab w:leader="none" w:pos="6412" w:val="left"/>
-          <w:tab w:leader="none" w:pos="7328" w:val="left"/>
-          <w:tab w:leader="none" w:pos="8244" w:val="left"/>
-          <w:tab w:leader="none" w:pos="9160" w:val="left"/>
-          <w:tab w:leader="none" w:pos="10076" w:val="left"/>
-          <w:tab w:leader="none" w:pos="10992" w:val="left"/>
-          <w:tab w:leader="none" w:pos="11908" w:val="left"/>
-          <w:tab w:leader="none" w:pos="12824" w:val="left"/>
-          <w:tab w:leader="none" w:pos="13740" w:val="left"/>
-          <w:tab w:leader="none" w:pos="14656" w:val="left"/>
-        </w:tabs>
-        <w:spacing w:after="0" w:before="0" w:line="100" w:lineRule="atLeast"/>
-        <w:contextualSpacing w:val="false"/>
-      </w:pPr>
-      <w:r>
-        <w:rPr/>
-      </w:r>
-    </w:p>
-    <w:p>
-      <w:pPr>
-        <w:pStyle w:val="style0"/>
-        <w:tabs>
-          <w:tab w:leader="none" w:pos="916" w:val="left"/>
-          <w:tab w:leader="none" w:pos="1832" w:val="left"/>
-          <w:tab w:leader="none" w:pos="2748" w:val="left"/>
-          <w:tab w:leader="none" w:pos="3664" w:val="left"/>
-          <w:tab w:leader="none" w:pos="4580" w:val="left"/>
-          <w:tab w:leader="none" w:pos="5496" w:val="left"/>
-          <w:tab w:leader="none" w:pos="6412" w:val="left"/>
-          <w:tab w:leader="none" w:pos="7328" w:val="left"/>
-          <w:tab w:leader="none" w:pos="8244" w:val="left"/>
-          <w:tab w:leader="none" w:pos="9160" w:val="left"/>
-          <w:tab w:leader="none" w:pos="10076" w:val="left"/>
-          <w:tab w:leader="none" w:pos="10992" w:val="left"/>
-          <w:tab w:leader="none" w:pos="11908" w:val="left"/>
-          <w:tab w:leader="none" w:pos="12824" w:val="left"/>
-          <w:tab w:leader="none" w:pos="13740" w:val="left"/>
-          <w:tab w:leader="none" w:pos="14656" w:val="left"/>
-        </w:tabs>
-        <w:spacing w:after="0" w:before="0" w:line="100" w:lineRule="atLeast"/>
-        <w:contextualSpacing w:val="false"/>
+        <w:t>Cycle 2:</w:t>
+      </w:r>
+    </w:p>
+    <w:p>
+      <w:pPr>
+        <w:pStyle w:val="style0"/>
+        <w:tabs>
+          <w:tab w:leader="none" w:pos="916" w:val="left"/>
+          <w:tab w:leader="none" w:pos="1832" w:val="left"/>
+          <w:tab w:leader="none" w:pos="2748" w:val="left"/>
+          <w:tab w:leader="none" w:pos="3664" w:val="left"/>
+          <w:tab w:leader="none" w:pos="4580" w:val="left"/>
+          <w:tab w:leader="none" w:pos="5496" w:val="left"/>
+          <w:tab w:leader="none" w:pos="6412" w:val="left"/>
+          <w:tab w:leader="none" w:pos="7328" w:val="left"/>
+          <w:tab w:leader="none" w:pos="8244" w:val="left"/>
+          <w:tab w:leader="none" w:pos="9160" w:val="left"/>
+          <w:tab w:leader="none" w:pos="10076" w:val="left"/>
+          <w:tab w:leader="none" w:pos="10992" w:val="left"/>
+          <w:tab w:leader="none" w:pos="11908" w:val="left"/>
+          <w:tab w:leader="none" w:pos="12824" w:val="left"/>
+          <w:tab w:leader="none" w:pos="13740" w:val="left"/>
+          <w:tab w:leader="none" w:pos="14656" w:val="left"/>
+        </w:tabs>
+        <w:spacing w:after="0" w:before="0" w:line="100" w:lineRule="atLeast"/>
       </w:pPr>
       <w:r>
         <w:rPr>
@@ -663,32 +751,59 @@
           <w:szCs w:val="20"/>
           <w:shd w:fill="FFFFFF" w:val="clear"/>
         </w:rPr>
-        <w:t>Cycle 1:</w:t>
-      </w:r>
-    </w:p>
-    <w:p>
-      <w:pPr>
-        <w:pStyle w:val="style0"/>
-        <w:tabs>
-          <w:tab w:leader="none" w:pos="916" w:val="left"/>
-          <w:tab w:leader="none" w:pos="1832" w:val="left"/>
-          <w:tab w:leader="none" w:pos="2748" w:val="left"/>
-          <w:tab w:leader="none" w:pos="3664" w:val="left"/>
-          <w:tab w:leader="none" w:pos="4580" w:val="left"/>
-          <w:tab w:leader="none" w:pos="5496" w:val="left"/>
-          <w:tab w:leader="none" w:pos="6412" w:val="left"/>
-          <w:tab w:leader="none" w:pos="7328" w:val="left"/>
-          <w:tab w:leader="none" w:pos="8244" w:val="left"/>
-          <w:tab w:leader="none" w:pos="9160" w:val="left"/>
-          <w:tab w:leader="none" w:pos="10076" w:val="left"/>
-          <w:tab w:leader="none" w:pos="10992" w:val="left"/>
-          <w:tab w:leader="none" w:pos="11908" w:val="left"/>
-          <w:tab w:leader="none" w:pos="12824" w:val="left"/>
-          <w:tab w:leader="none" w:pos="13740" w:val="left"/>
-          <w:tab w:leader="none" w:pos="14656" w:val="left"/>
-        </w:tabs>
-        <w:spacing w:after="0" w:before="0" w:line="100" w:lineRule="atLeast"/>
-        <w:contextualSpacing w:val="false"/>
+        <w:tab/>
+        <w:t>Implement the AODV protocol and refine the API.</w:t>
+      </w:r>
+    </w:p>
+    <w:p>
+      <w:pPr>
+        <w:pStyle w:val="style0"/>
+        <w:tabs>
+          <w:tab w:leader="none" w:pos="916" w:val="left"/>
+          <w:tab w:leader="none" w:pos="1832" w:val="left"/>
+          <w:tab w:leader="none" w:pos="2748" w:val="left"/>
+          <w:tab w:leader="none" w:pos="3664" w:val="left"/>
+          <w:tab w:leader="none" w:pos="4580" w:val="left"/>
+          <w:tab w:leader="none" w:pos="5496" w:val="left"/>
+          <w:tab w:leader="none" w:pos="6412" w:val="left"/>
+          <w:tab w:leader="none" w:pos="7328" w:val="left"/>
+          <w:tab w:leader="none" w:pos="8244" w:val="left"/>
+          <w:tab w:leader="none" w:pos="9160" w:val="left"/>
+          <w:tab w:leader="none" w:pos="10076" w:val="left"/>
+          <w:tab w:leader="none" w:pos="10992" w:val="left"/>
+          <w:tab w:leader="none" w:pos="11908" w:val="left"/>
+          <w:tab w:leader="none" w:pos="12824" w:val="left"/>
+          <w:tab w:leader="none" w:pos="13740" w:val="left"/>
+          <w:tab w:leader="none" w:pos="14656" w:val="left"/>
+        </w:tabs>
+        <w:spacing w:after="0" w:before="0" w:line="100" w:lineRule="atLeast"/>
+      </w:pPr>
+      <w:r>
+        <w:rPr/>
+      </w:r>
+    </w:p>
+    <w:p>
+      <w:pPr>
+        <w:pStyle w:val="style0"/>
+        <w:tabs>
+          <w:tab w:leader="none" w:pos="916" w:val="left"/>
+          <w:tab w:leader="none" w:pos="1832" w:val="left"/>
+          <w:tab w:leader="none" w:pos="2748" w:val="left"/>
+          <w:tab w:leader="none" w:pos="3664" w:val="left"/>
+          <w:tab w:leader="none" w:pos="4580" w:val="left"/>
+          <w:tab w:leader="none" w:pos="5496" w:val="left"/>
+          <w:tab w:leader="none" w:pos="6412" w:val="left"/>
+          <w:tab w:leader="none" w:pos="7328" w:val="left"/>
+          <w:tab w:leader="none" w:pos="8244" w:val="left"/>
+          <w:tab w:leader="none" w:pos="9160" w:val="left"/>
+          <w:tab w:leader="none" w:pos="10076" w:val="left"/>
+          <w:tab w:leader="none" w:pos="10992" w:val="left"/>
+          <w:tab w:leader="none" w:pos="11908" w:val="left"/>
+          <w:tab w:leader="none" w:pos="12824" w:val="left"/>
+          <w:tab w:leader="none" w:pos="13740" w:val="left"/>
+          <w:tab w:leader="none" w:pos="14656" w:val="left"/>
+        </w:tabs>
+        <w:spacing w:after="0" w:before="0" w:line="100" w:lineRule="atLeast"/>
       </w:pPr>
       <w:r>
         <w:rPr>
@@ -698,61 +813,31 @@
           <w:szCs w:val="20"/>
           <w:shd w:fill="FFFFFF" w:val="clear"/>
         </w:rPr>
-        <w:tab/>
-        <w:t>Finish development on connectivity.  At this point the project should work in its most basic form.</w:t>
-      </w:r>
-    </w:p>
-    <w:p>
-      <w:pPr>
-        <w:pStyle w:val="style0"/>
-        <w:tabs>
-          <w:tab w:leader="none" w:pos="916" w:val="left"/>
-          <w:tab w:leader="none" w:pos="1832" w:val="left"/>
-          <w:tab w:leader="none" w:pos="2748" w:val="left"/>
-          <w:tab w:leader="none" w:pos="3664" w:val="left"/>
-          <w:tab w:leader="none" w:pos="4580" w:val="left"/>
-          <w:tab w:leader="none" w:pos="5496" w:val="left"/>
-          <w:tab w:leader="none" w:pos="6412" w:val="left"/>
-          <w:tab w:leader="none" w:pos="7328" w:val="left"/>
-          <w:tab w:leader="none" w:pos="8244" w:val="left"/>
-          <w:tab w:leader="none" w:pos="9160" w:val="left"/>
-          <w:tab w:leader="none" w:pos="10076" w:val="left"/>
-          <w:tab w:leader="none" w:pos="10992" w:val="left"/>
-          <w:tab w:leader="none" w:pos="11908" w:val="left"/>
-          <w:tab w:leader="none" w:pos="12824" w:val="left"/>
-          <w:tab w:leader="none" w:pos="13740" w:val="left"/>
-          <w:tab w:leader="none" w:pos="14656" w:val="left"/>
-        </w:tabs>
-        <w:spacing w:after="0" w:before="0" w:line="100" w:lineRule="atLeast"/>
-        <w:contextualSpacing w:val="false"/>
-      </w:pPr>
-      <w:r>
-        <w:rPr/>
-      </w:r>
-    </w:p>
-    <w:p>
-      <w:pPr>
-        <w:pStyle w:val="style0"/>
-        <w:tabs>
-          <w:tab w:leader="none" w:pos="916" w:val="left"/>
-          <w:tab w:leader="none" w:pos="1832" w:val="left"/>
-          <w:tab w:leader="none" w:pos="2748" w:val="left"/>
-          <w:tab w:leader="none" w:pos="3664" w:val="left"/>
-          <w:tab w:leader="none" w:pos="4580" w:val="left"/>
-          <w:tab w:leader="none" w:pos="5496" w:val="left"/>
-          <w:tab w:leader="none" w:pos="6412" w:val="left"/>
-          <w:tab w:leader="none" w:pos="7328" w:val="left"/>
-          <w:tab w:leader="none" w:pos="8244" w:val="left"/>
-          <w:tab w:leader="none" w:pos="9160" w:val="left"/>
-          <w:tab w:leader="none" w:pos="10076" w:val="left"/>
-          <w:tab w:leader="none" w:pos="10992" w:val="left"/>
-          <w:tab w:leader="none" w:pos="11908" w:val="left"/>
-          <w:tab w:leader="none" w:pos="12824" w:val="left"/>
-          <w:tab w:leader="none" w:pos="13740" w:val="left"/>
-          <w:tab w:leader="none" w:pos="14656" w:val="left"/>
-        </w:tabs>
-        <w:spacing w:after="0" w:before="0" w:line="100" w:lineRule="atLeast"/>
-        <w:contextualSpacing w:val="false"/>
+        <w:t>Cycle 3:</w:t>
+      </w:r>
+    </w:p>
+    <w:p>
+      <w:pPr>
+        <w:pStyle w:val="style0"/>
+        <w:tabs>
+          <w:tab w:leader="none" w:pos="916" w:val="left"/>
+          <w:tab w:leader="none" w:pos="1832" w:val="left"/>
+          <w:tab w:leader="none" w:pos="2748" w:val="left"/>
+          <w:tab w:leader="none" w:pos="3664" w:val="left"/>
+          <w:tab w:leader="none" w:pos="4580" w:val="left"/>
+          <w:tab w:leader="none" w:pos="5496" w:val="left"/>
+          <w:tab w:leader="none" w:pos="6412" w:val="left"/>
+          <w:tab w:leader="none" w:pos="7328" w:val="left"/>
+          <w:tab w:leader="none" w:pos="8244" w:val="left"/>
+          <w:tab w:leader="none" w:pos="9160" w:val="left"/>
+          <w:tab w:leader="none" w:pos="10076" w:val="left"/>
+          <w:tab w:leader="none" w:pos="10992" w:val="left"/>
+          <w:tab w:leader="none" w:pos="11908" w:val="left"/>
+          <w:tab w:leader="none" w:pos="12824" w:val="left"/>
+          <w:tab w:leader="none" w:pos="13740" w:val="left"/>
+          <w:tab w:leader="none" w:pos="14656" w:val="left"/>
+        </w:tabs>
+        <w:spacing w:after="0" w:before="0" w:line="100" w:lineRule="atLeast"/>
       </w:pPr>
       <w:r>
         <w:rPr>
@@ -762,32 +847,59 @@
           <w:szCs w:val="20"/>
           <w:shd w:fill="FFFFFF" w:val="clear"/>
         </w:rPr>
-        <w:t>Cycle 2:</w:t>
-      </w:r>
-    </w:p>
-    <w:p>
-      <w:pPr>
-        <w:pStyle w:val="style0"/>
-        <w:tabs>
-          <w:tab w:leader="none" w:pos="916" w:val="left"/>
-          <w:tab w:leader="none" w:pos="1832" w:val="left"/>
-          <w:tab w:leader="none" w:pos="2748" w:val="left"/>
-          <w:tab w:leader="none" w:pos="3664" w:val="left"/>
-          <w:tab w:leader="none" w:pos="4580" w:val="left"/>
-          <w:tab w:leader="none" w:pos="5496" w:val="left"/>
-          <w:tab w:leader="none" w:pos="6412" w:val="left"/>
-          <w:tab w:leader="none" w:pos="7328" w:val="left"/>
-          <w:tab w:leader="none" w:pos="8244" w:val="left"/>
-          <w:tab w:leader="none" w:pos="9160" w:val="left"/>
-          <w:tab w:leader="none" w:pos="10076" w:val="left"/>
-          <w:tab w:leader="none" w:pos="10992" w:val="left"/>
-          <w:tab w:leader="none" w:pos="11908" w:val="left"/>
-          <w:tab w:leader="none" w:pos="12824" w:val="left"/>
-          <w:tab w:leader="none" w:pos="13740" w:val="left"/>
-          <w:tab w:leader="none" w:pos="14656" w:val="left"/>
-        </w:tabs>
-        <w:spacing w:after="0" w:before="0" w:line="100" w:lineRule="atLeast"/>
-        <w:contextualSpacing w:val="false"/>
+        <w:tab/>
+        <w:t>Develop a complex example application that uses BlueMesh with tutorials about how to use the project.</w:t>
+      </w:r>
+    </w:p>
+    <w:p>
+      <w:pPr>
+        <w:pStyle w:val="style0"/>
+        <w:tabs>
+          <w:tab w:leader="none" w:pos="916" w:val="left"/>
+          <w:tab w:leader="none" w:pos="1832" w:val="left"/>
+          <w:tab w:leader="none" w:pos="2748" w:val="left"/>
+          <w:tab w:leader="none" w:pos="3664" w:val="left"/>
+          <w:tab w:leader="none" w:pos="4580" w:val="left"/>
+          <w:tab w:leader="none" w:pos="5496" w:val="left"/>
+          <w:tab w:leader="none" w:pos="6412" w:val="left"/>
+          <w:tab w:leader="none" w:pos="7328" w:val="left"/>
+          <w:tab w:leader="none" w:pos="8244" w:val="left"/>
+          <w:tab w:leader="none" w:pos="9160" w:val="left"/>
+          <w:tab w:leader="none" w:pos="10076" w:val="left"/>
+          <w:tab w:leader="none" w:pos="10992" w:val="left"/>
+          <w:tab w:leader="none" w:pos="11908" w:val="left"/>
+          <w:tab w:leader="none" w:pos="12824" w:val="left"/>
+          <w:tab w:leader="none" w:pos="13740" w:val="left"/>
+          <w:tab w:leader="none" w:pos="14656" w:val="left"/>
+        </w:tabs>
+        <w:spacing w:after="0" w:before="0" w:line="100" w:lineRule="atLeast"/>
+      </w:pPr>
+      <w:r>
+        <w:rPr/>
+      </w:r>
+    </w:p>
+    <w:p>
+      <w:pPr>
+        <w:pStyle w:val="style0"/>
+        <w:tabs>
+          <w:tab w:leader="none" w:pos="916" w:val="left"/>
+          <w:tab w:leader="none" w:pos="1832" w:val="left"/>
+          <w:tab w:leader="none" w:pos="2748" w:val="left"/>
+          <w:tab w:leader="none" w:pos="3664" w:val="left"/>
+          <w:tab w:leader="none" w:pos="4580" w:val="left"/>
+          <w:tab w:leader="none" w:pos="5496" w:val="left"/>
+          <w:tab w:leader="none" w:pos="6412" w:val="left"/>
+          <w:tab w:leader="none" w:pos="7328" w:val="left"/>
+          <w:tab w:leader="none" w:pos="8244" w:val="left"/>
+          <w:tab w:leader="none" w:pos="9160" w:val="left"/>
+          <w:tab w:leader="none" w:pos="10076" w:val="left"/>
+          <w:tab w:leader="none" w:pos="10992" w:val="left"/>
+          <w:tab w:leader="none" w:pos="11908" w:val="left"/>
+          <w:tab w:leader="none" w:pos="12824" w:val="left"/>
+          <w:tab w:leader="none" w:pos="13740" w:val="left"/>
+          <w:tab w:leader="none" w:pos="14656" w:val="left"/>
+        </w:tabs>
+        <w:spacing w:after="0" w:before="0" w:line="100" w:lineRule="atLeast"/>
       </w:pPr>
       <w:r>
         <w:rPr>
@@ -797,8 +909,32 @@
           <w:szCs w:val="20"/>
           <w:shd w:fill="FFFFFF" w:val="clear"/>
         </w:rPr>
-        <w:tab/>
-      </w:r>
+        <w:t>Cycle 4:</w:t>
+      </w:r>
+    </w:p>
+    <w:p>
+      <w:pPr>
+        <w:pStyle w:val="style0"/>
+        <w:tabs>
+          <w:tab w:leader="none" w:pos="916" w:val="left"/>
+          <w:tab w:leader="none" w:pos="1832" w:val="left"/>
+          <w:tab w:leader="none" w:pos="2748" w:val="left"/>
+          <w:tab w:leader="none" w:pos="3664" w:val="left"/>
+          <w:tab w:leader="none" w:pos="4580" w:val="left"/>
+          <w:tab w:leader="none" w:pos="5496" w:val="left"/>
+          <w:tab w:leader="none" w:pos="6412" w:val="left"/>
+          <w:tab w:leader="none" w:pos="7328" w:val="left"/>
+          <w:tab w:leader="none" w:pos="8244" w:val="left"/>
+          <w:tab w:leader="none" w:pos="9160" w:val="left"/>
+          <w:tab w:leader="none" w:pos="10076" w:val="left"/>
+          <w:tab w:leader="none" w:pos="10992" w:val="left"/>
+          <w:tab w:leader="none" w:pos="11908" w:val="left"/>
+          <w:tab w:leader="none" w:pos="12824" w:val="left"/>
+          <w:tab w:leader="none" w:pos="13740" w:val="left"/>
+          <w:tab w:leader="none" w:pos="14656" w:val="left"/>
+        </w:tabs>
+        <w:spacing w:after="0" w:before="0" w:line="100" w:lineRule="atLeast"/>
+      </w:pPr>
       <w:r>
         <w:rPr>
           <w:rFonts w:ascii="Arial" w:cs="Arial" w:eastAsia="Times New Roman" w:hAnsi="Arial"/>
@@ -807,62 +943,32 @@
           <w:szCs w:val="20"/>
           <w:shd w:fill="FFFFFF" w:val="clear"/>
         </w:rPr>
-        <w:t>Implement the AODV protocol</w:t>
-      </w:r>
-      <w:r>
-        <w:rPr>
-          <w:rFonts w:ascii="Arial" w:cs="Arial" w:eastAsia="Times New Roman" w:hAnsi="Arial"/>
-          <w:color w:val="000000"/>
-          <w:sz w:val="20"/>
-          <w:szCs w:val="20"/>
-          <w:shd w:fill="FFFFFF" w:val="clear"/>
-        </w:rPr>
-        <w:t xml:space="preserve"> and </w:t>
-      </w:r>
-      <w:r>
-        <w:rPr>
-          <w:rFonts w:ascii="Arial" w:cs="Arial" w:eastAsia="Times New Roman" w:hAnsi="Arial"/>
-          <w:color w:val="000000"/>
-          <w:sz w:val="20"/>
-          <w:szCs w:val="20"/>
-          <w:shd w:fill="FFFFFF" w:val="clear"/>
-        </w:rPr>
-        <w:t xml:space="preserve">refine the </w:t>
-      </w:r>
-      <w:r>
-        <w:rPr>
-          <w:rFonts w:ascii="Arial" w:cs="Arial" w:eastAsia="Times New Roman" w:hAnsi="Arial"/>
-          <w:color w:val="000000"/>
-          <w:sz w:val="20"/>
-          <w:szCs w:val="20"/>
-          <w:shd w:fill="FFFFFF" w:val="clear"/>
-        </w:rPr>
-        <w:t>API.</w:t>
-      </w:r>
-    </w:p>
-    <w:p>
-      <w:pPr>
-        <w:pStyle w:val="style0"/>
-        <w:tabs>
-          <w:tab w:leader="none" w:pos="916" w:val="left"/>
-          <w:tab w:leader="none" w:pos="1832" w:val="left"/>
-          <w:tab w:leader="none" w:pos="2748" w:val="left"/>
-          <w:tab w:leader="none" w:pos="3664" w:val="left"/>
-          <w:tab w:leader="none" w:pos="4580" w:val="left"/>
-          <w:tab w:leader="none" w:pos="5496" w:val="left"/>
-          <w:tab w:leader="none" w:pos="6412" w:val="left"/>
-          <w:tab w:leader="none" w:pos="7328" w:val="left"/>
-          <w:tab w:leader="none" w:pos="8244" w:val="left"/>
-          <w:tab w:leader="none" w:pos="9160" w:val="left"/>
-          <w:tab w:leader="none" w:pos="10076" w:val="left"/>
-          <w:tab w:leader="none" w:pos="10992" w:val="left"/>
-          <w:tab w:leader="none" w:pos="11908" w:val="left"/>
-          <w:tab w:leader="none" w:pos="12824" w:val="left"/>
-          <w:tab w:leader="none" w:pos="13740" w:val="left"/>
-          <w:tab w:leader="none" w:pos="14656" w:val="left"/>
-        </w:tabs>
-        <w:spacing w:after="0" w:before="0" w:line="100" w:lineRule="atLeast"/>
-        <w:contextualSpacing w:val="false"/>
+        <w:tab/>
+        <w:t>Expand test application to test all features of the routing protocol in an easily visualized way</w:t>
+      </w:r>
+    </w:p>
+    <w:p>
+      <w:pPr>
+        <w:pStyle w:val="style0"/>
+        <w:tabs>
+          <w:tab w:leader="none" w:pos="916" w:val="left"/>
+          <w:tab w:leader="none" w:pos="1832" w:val="left"/>
+          <w:tab w:leader="none" w:pos="2748" w:val="left"/>
+          <w:tab w:leader="none" w:pos="3664" w:val="left"/>
+          <w:tab w:leader="none" w:pos="4580" w:val="left"/>
+          <w:tab w:leader="none" w:pos="5496" w:val="left"/>
+          <w:tab w:leader="none" w:pos="6412" w:val="left"/>
+          <w:tab w:leader="none" w:pos="7328" w:val="left"/>
+          <w:tab w:leader="none" w:pos="8244" w:val="left"/>
+          <w:tab w:leader="none" w:pos="9160" w:val="left"/>
+          <w:tab w:leader="none" w:pos="10076" w:val="left"/>
+          <w:tab w:leader="none" w:pos="10992" w:val="left"/>
+          <w:tab w:leader="none" w:pos="11908" w:val="left"/>
+          <w:tab w:leader="none" w:pos="12824" w:val="left"/>
+          <w:tab w:leader="none" w:pos="13740" w:val="left"/>
+          <w:tab w:leader="none" w:pos="14656" w:val="left"/>
+        </w:tabs>
+        <w:spacing w:after="0" w:before="0" w:line="100" w:lineRule="atLeast"/>
       </w:pPr>
       <w:r>
         <w:rPr/>
@@ -890,234 +996,6 @@
           <w:tab w:leader="none" w:pos="14656" w:val="left"/>
         </w:tabs>
         <w:spacing w:after="0" w:before="0" w:line="100" w:lineRule="atLeast"/>
-        <w:contextualSpacing w:val="false"/>
-      </w:pPr>
-      <w:r>
-        <w:rPr>
-          <w:rFonts w:ascii="Arial" w:cs="Arial" w:eastAsia="Times New Roman" w:hAnsi="Arial"/>
-          <w:color w:val="000000"/>
-          <w:sz w:val="20"/>
-          <w:szCs w:val="20"/>
-          <w:shd w:fill="FFFFFF" w:val="clear"/>
-        </w:rPr>
-        <w:t>Cycle 3:</w:t>
-      </w:r>
-    </w:p>
-    <w:p>
-      <w:pPr>
-        <w:pStyle w:val="style0"/>
-        <w:tabs>
-          <w:tab w:leader="none" w:pos="916" w:val="left"/>
-          <w:tab w:leader="none" w:pos="1832" w:val="left"/>
-          <w:tab w:leader="none" w:pos="2748" w:val="left"/>
-          <w:tab w:leader="none" w:pos="3664" w:val="left"/>
-          <w:tab w:leader="none" w:pos="4580" w:val="left"/>
-          <w:tab w:leader="none" w:pos="5496" w:val="left"/>
-          <w:tab w:leader="none" w:pos="6412" w:val="left"/>
-          <w:tab w:leader="none" w:pos="7328" w:val="left"/>
-          <w:tab w:leader="none" w:pos="8244" w:val="left"/>
-          <w:tab w:leader="none" w:pos="9160" w:val="left"/>
-          <w:tab w:leader="none" w:pos="10076" w:val="left"/>
-          <w:tab w:leader="none" w:pos="10992" w:val="left"/>
-          <w:tab w:leader="none" w:pos="11908" w:val="left"/>
-          <w:tab w:leader="none" w:pos="12824" w:val="left"/>
-          <w:tab w:leader="none" w:pos="13740" w:val="left"/>
-          <w:tab w:leader="none" w:pos="14656" w:val="left"/>
-        </w:tabs>
-        <w:spacing w:after="0" w:before="0" w:line="100" w:lineRule="atLeast"/>
-        <w:contextualSpacing w:val="false"/>
-      </w:pPr>
-      <w:r>
-        <w:rPr>
-          <w:rFonts w:ascii="Arial" w:cs="Arial" w:eastAsia="Times New Roman" w:hAnsi="Arial"/>
-          <w:color w:val="000000"/>
-          <w:sz w:val="20"/>
-          <w:szCs w:val="20"/>
-          <w:shd w:fill="FFFFFF" w:val="clear"/>
-        </w:rPr>
-        <w:tab/>
-        <w:t>Develop a complex example app</w:t>
-      </w:r>
-      <w:r>
-        <w:rPr>
-          <w:rFonts w:ascii="Arial" w:cs="Arial" w:eastAsia="Times New Roman" w:hAnsi="Arial"/>
-          <w:color w:val="000000"/>
-          <w:sz w:val="20"/>
-          <w:szCs w:val="20"/>
-          <w:shd w:fill="FFFFFF" w:val="clear"/>
-        </w:rPr>
-        <w:t xml:space="preserve">lication that uses </w:t>
-      </w:r>
-      <w:r>
-        <w:rPr>
-          <w:rFonts w:ascii="Arial" w:cs="Arial" w:eastAsia="Times New Roman" w:hAnsi="Arial"/>
-          <w:color w:val="000000"/>
-          <w:sz w:val="20"/>
-          <w:szCs w:val="20"/>
-          <w:shd w:fill="FFFFFF" w:val="clear"/>
-        </w:rPr>
-        <w:t>BlueMesh with tutorials about how to use the project.</w:t>
-      </w:r>
-    </w:p>
-    <w:p>
-      <w:pPr>
-        <w:pStyle w:val="style0"/>
-        <w:tabs>
-          <w:tab w:leader="none" w:pos="916" w:val="left"/>
-          <w:tab w:leader="none" w:pos="1832" w:val="left"/>
-          <w:tab w:leader="none" w:pos="2748" w:val="left"/>
-          <w:tab w:leader="none" w:pos="3664" w:val="left"/>
-          <w:tab w:leader="none" w:pos="4580" w:val="left"/>
-          <w:tab w:leader="none" w:pos="5496" w:val="left"/>
-          <w:tab w:leader="none" w:pos="6412" w:val="left"/>
-          <w:tab w:leader="none" w:pos="7328" w:val="left"/>
-          <w:tab w:leader="none" w:pos="8244" w:val="left"/>
-          <w:tab w:leader="none" w:pos="9160" w:val="left"/>
-          <w:tab w:leader="none" w:pos="10076" w:val="left"/>
-          <w:tab w:leader="none" w:pos="10992" w:val="left"/>
-          <w:tab w:leader="none" w:pos="11908" w:val="left"/>
-          <w:tab w:leader="none" w:pos="12824" w:val="left"/>
-          <w:tab w:leader="none" w:pos="13740" w:val="left"/>
-          <w:tab w:leader="none" w:pos="14656" w:val="left"/>
-        </w:tabs>
-        <w:spacing w:after="0" w:before="0" w:line="100" w:lineRule="atLeast"/>
-        <w:contextualSpacing w:val="false"/>
-      </w:pPr>
-      <w:r>
-        <w:rPr/>
-      </w:r>
-    </w:p>
-    <w:p>
-      <w:pPr>
-        <w:pStyle w:val="style0"/>
-        <w:tabs>
-          <w:tab w:leader="none" w:pos="916" w:val="left"/>
-          <w:tab w:leader="none" w:pos="1832" w:val="left"/>
-          <w:tab w:leader="none" w:pos="2748" w:val="left"/>
-          <w:tab w:leader="none" w:pos="3664" w:val="left"/>
-          <w:tab w:leader="none" w:pos="4580" w:val="left"/>
-          <w:tab w:leader="none" w:pos="5496" w:val="left"/>
-          <w:tab w:leader="none" w:pos="6412" w:val="left"/>
-          <w:tab w:leader="none" w:pos="7328" w:val="left"/>
-          <w:tab w:leader="none" w:pos="8244" w:val="left"/>
-          <w:tab w:leader="none" w:pos="9160" w:val="left"/>
-          <w:tab w:leader="none" w:pos="10076" w:val="left"/>
-          <w:tab w:leader="none" w:pos="10992" w:val="left"/>
-          <w:tab w:leader="none" w:pos="11908" w:val="left"/>
-          <w:tab w:leader="none" w:pos="12824" w:val="left"/>
-          <w:tab w:leader="none" w:pos="13740" w:val="left"/>
-          <w:tab w:leader="none" w:pos="14656" w:val="left"/>
-        </w:tabs>
-        <w:spacing w:after="0" w:before="0" w:line="100" w:lineRule="atLeast"/>
-        <w:contextualSpacing w:val="false"/>
-      </w:pPr>
-      <w:r>
-        <w:rPr>
-          <w:rFonts w:ascii="Arial" w:cs="Arial" w:eastAsia="Times New Roman" w:hAnsi="Arial"/>
-          <w:color w:val="000000"/>
-          <w:sz w:val="20"/>
-          <w:szCs w:val="20"/>
-          <w:shd w:fill="FFFFFF" w:val="clear"/>
-        </w:rPr>
-        <w:t>Cycle 4:</w:t>
-      </w:r>
-    </w:p>
-    <w:p>
-      <w:pPr>
-        <w:pStyle w:val="style0"/>
-        <w:tabs>
-          <w:tab w:leader="none" w:pos="916" w:val="left"/>
-          <w:tab w:leader="none" w:pos="1832" w:val="left"/>
-          <w:tab w:leader="none" w:pos="2748" w:val="left"/>
-          <w:tab w:leader="none" w:pos="3664" w:val="left"/>
-          <w:tab w:leader="none" w:pos="4580" w:val="left"/>
-          <w:tab w:leader="none" w:pos="5496" w:val="left"/>
-          <w:tab w:leader="none" w:pos="6412" w:val="left"/>
-          <w:tab w:leader="none" w:pos="7328" w:val="left"/>
-          <w:tab w:leader="none" w:pos="8244" w:val="left"/>
-          <w:tab w:leader="none" w:pos="9160" w:val="left"/>
-          <w:tab w:leader="none" w:pos="10076" w:val="left"/>
-          <w:tab w:leader="none" w:pos="10992" w:val="left"/>
-          <w:tab w:leader="none" w:pos="11908" w:val="left"/>
-          <w:tab w:leader="none" w:pos="12824" w:val="left"/>
-          <w:tab w:leader="none" w:pos="13740" w:val="left"/>
-          <w:tab w:leader="none" w:pos="14656" w:val="left"/>
-        </w:tabs>
-        <w:spacing w:after="0" w:before="0" w:line="100" w:lineRule="atLeast"/>
-        <w:contextualSpacing w:val="false"/>
-      </w:pPr>
-      <w:r>
-        <w:rPr>
-          <w:rFonts w:ascii="Arial" w:cs="Arial" w:eastAsia="Times New Roman" w:hAnsi="Arial"/>
-          <w:color w:val="000000"/>
-          <w:sz w:val="20"/>
-          <w:szCs w:val="20"/>
-          <w:shd w:fill="FFFFFF" w:val="clear"/>
-        </w:rPr>
-        <w:tab/>
-      </w:r>
-      <w:r>
-        <w:rPr>
-          <w:rFonts w:ascii="Arial" w:cs="Arial" w:eastAsia="Times New Roman" w:hAnsi="Arial"/>
-          <w:color w:val="000000"/>
-          <w:sz w:val="20"/>
-          <w:szCs w:val="20"/>
-          <w:shd w:fill="FFFFFF" w:val="clear"/>
-        </w:rPr>
-        <w:t>Expand test application to test all features of the routing protocol in an easily visualized way</w:t>
-      </w:r>
-    </w:p>
-    <w:p>
-      <w:pPr>
-        <w:pStyle w:val="style0"/>
-        <w:tabs>
-          <w:tab w:leader="none" w:pos="916" w:val="left"/>
-          <w:tab w:leader="none" w:pos="1832" w:val="left"/>
-          <w:tab w:leader="none" w:pos="2748" w:val="left"/>
-          <w:tab w:leader="none" w:pos="3664" w:val="left"/>
-          <w:tab w:leader="none" w:pos="4580" w:val="left"/>
-          <w:tab w:leader="none" w:pos="5496" w:val="left"/>
-          <w:tab w:leader="none" w:pos="6412" w:val="left"/>
-          <w:tab w:leader="none" w:pos="7328" w:val="left"/>
-          <w:tab w:leader="none" w:pos="8244" w:val="left"/>
-          <w:tab w:leader="none" w:pos="9160" w:val="left"/>
-          <w:tab w:leader="none" w:pos="10076" w:val="left"/>
-          <w:tab w:leader="none" w:pos="10992" w:val="left"/>
-          <w:tab w:leader="none" w:pos="11908" w:val="left"/>
-          <w:tab w:leader="none" w:pos="12824" w:val="left"/>
-          <w:tab w:leader="none" w:pos="13740" w:val="left"/>
-          <w:tab w:leader="none" w:pos="14656" w:val="left"/>
-        </w:tabs>
-        <w:spacing w:after="0" w:before="0" w:line="100" w:lineRule="atLeast"/>
-        <w:contextualSpacing w:val="false"/>
-      </w:pPr>
-      <w:r>
-        <w:rPr/>
-      </w:r>
-    </w:p>
-    <w:p>
-      <w:pPr>
-        <w:pStyle w:val="style0"/>
-        <w:tabs>
-          <w:tab w:leader="none" w:pos="916" w:val="left"/>
-          <w:tab w:leader="none" w:pos="1832" w:val="left"/>
-          <w:tab w:leader="none" w:pos="2748" w:val="left"/>
-          <w:tab w:leader="none" w:pos="3664" w:val="left"/>
-          <w:tab w:leader="none" w:pos="4580" w:val="left"/>
-          <w:tab w:leader="none" w:pos="5496" w:val="left"/>
-          <w:tab w:leader="none" w:pos="6412" w:val="left"/>
-          <w:tab w:leader="none" w:pos="7328" w:val="left"/>
-          <w:tab w:leader="none" w:pos="8244" w:val="left"/>
-          <w:tab w:leader="none" w:pos="9160" w:val="left"/>
-          <w:tab w:leader="none" w:pos="10076" w:val="left"/>
-          <w:tab w:leader="none" w:pos="10992" w:val="left"/>
-          <w:tab w:leader="none" w:pos="11908" w:val="left"/>
-          <w:tab w:leader="none" w:pos="12824" w:val="left"/>
-          <w:tab w:leader="none" w:pos="13740" w:val="left"/>
-          <w:tab w:leader="none" w:pos="14656" w:val="left"/>
-        </w:tabs>
-        <w:spacing w:after="0" w:before="0" w:line="100" w:lineRule="atLeast"/>
-        <w:contextualSpacing w:val="false"/>
       </w:pPr>
       <w:r>
         <w:rPr>
@@ -1138,7 +1016,7 @@
       <w:pgNumType w:fmt="decimal"/>
       <w:formProt w:val="false"/>
       <w:textDirection w:val="lrTb"/>
-      <w:docGrid w:charSpace="8192" w:linePitch="360" w:type="default"/>
+      <w:docGrid w:charSpace="12288" w:linePitch="360" w:type="default"/>
     </w:sectPr>
   </w:body>
 </w:document>
@@ -1575,7 +1453,6 @@
       <w:tabs/>
       <w:suppressAutoHyphens w:val="true"/>
       <w:spacing w:after="200" w:before="0" w:line="276" w:lineRule="auto"/>
-      <w:contextualSpacing w:val="false"/>
     </w:pPr>
     <w:rPr>
       <w:rFonts w:ascii="Calibri" w:cs="Calibri" w:eastAsia="DejaVu Sans" w:hAnsi="Calibri"/>
@@ -1588,7 +1465,7 @@
   <w:style w:styleId="style2" w:type="paragraph">
     <w:name w:val="Heading 2"/>
     <w:basedOn w:val="style0"/>
-    <w:next w:val="style25"/>
+    <w:next w:val="style28"/>
     <w:pPr>
       <w:keepNext/>
       <w:keepLines/>
@@ -1597,7 +1474,6 @@
         <w:numId w:val="1"/>
       </w:numPr>
       <w:spacing w:after="0" w:before="200"/>
-      <w:contextualSpacing w:val="false"/>
       <w:outlineLvl w:val="1"/>
     </w:pPr>
     <w:rPr>
@@ -1684,14 +1560,34 @@
       <w:rFonts w:cs="Wingdings"/>
     </w:rPr>
   </w:style>
-  <w:style w:styleId="style24" w:type="paragraph">
+  <w:style w:styleId="style24" w:type="character">
+    <w:name w:val="ListLabel 5"/>
+    <w:next w:val="style24"/>
+    <w:rPr>
+      <w:rFonts w:cs="Symbol"/>
+    </w:rPr>
+  </w:style>
+  <w:style w:styleId="style25" w:type="character">
+    <w:name w:val="ListLabel 6"/>
+    <w:next w:val="style25"/>
+    <w:rPr>
+      <w:rFonts w:cs="Courier New"/>
+    </w:rPr>
+  </w:style>
+  <w:style w:styleId="style26" w:type="character">
+    <w:name w:val="ListLabel 7"/>
+    <w:next w:val="style26"/>
+    <w:rPr>
+      <w:rFonts w:cs="Wingdings"/>
+    </w:rPr>
+  </w:style>
+  <w:style w:styleId="style27" w:type="paragraph">
     <w:name w:val="Heading"/>
     <w:basedOn w:val="style0"/>
-    <w:next w:val="style25"/>
+    <w:next w:val="style28"/>
     <w:pPr>
       <w:keepNext/>
       <w:spacing w:after="120" w:before="240"/>
-      <w:contextualSpacing w:val="false"/>
     </w:pPr>
     <w:rPr>
       <w:rFonts w:ascii="Liberation Sans" w:cs="Lohit Hindi" w:eastAsia="DejaVu Sans" w:hAnsi="Liberation Sans"/>
@@ -1699,33 +1595,31 @@
       <w:szCs w:val="28"/>
     </w:rPr>
   </w:style>
-  <w:style w:styleId="style25" w:type="paragraph">
+  <w:style w:styleId="style28" w:type="paragraph">
     <w:name w:val="Text body"/>
     <w:basedOn w:val="style0"/>
-    <w:next w:val="style25"/>
+    <w:next w:val="style28"/>
     <w:pPr>
       <w:spacing w:after="120" w:before="0"/>
-      <w:contextualSpacing w:val="false"/>
     </w:pPr>
     <w:rPr/>
   </w:style>
-  <w:style w:styleId="style26" w:type="paragraph">
+  <w:style w:styleId="style29" w:type="paragraph">
     <w:name w:val="List"/>
-    <w:basedOn w:val="style25"/>
-    <w:next w:val="style26"/>
+    <w:basedOn w:val="style28"/>
+    <w:next w:val="style29"/>
     <w:pPr/>
     <w:rPr>
       <w:rFonts w:cs="Lohit Hindi"/>
     </w:rPr>
   </w:style>
-  <w:style w:styleId="style27" w:type="paragraph">
+  <w:style w:styleId="style30" w:type="paragraph">
     <w:name w:val="Caption"/>
     <w:basedOn w:val="style0"/>
-    <w:next w:val="style27"/>
+    <w:next w:val="style30"/>
     <w:pPr>
       <w:suppressLineNumbers/>
       <w:spacing w:after="120" w:before="120"/>
-      <w:contextualSpacing w:val="false"/>
     </w:pPr>
     <w:rPr>
       <w:rFonts w:cs="Lohit Hindi"/>
@@ -1735,10 +1629,10 @@
       <w:szCs w:val="24"/>
     </w:rPr>
   </w:style>
-  <w:style w:styleId="style28" w:type="paragraph">
+  <w:style w:styleId="style31" w:type="paragraph">
     <w:name w:val="Index"/>
     <w:basedOn w:val="style0"/>
-    <w:next w:val="style28"/>
+    <w:next w:val="style31"/>
     <w:pPr>
       <w:suppressLineNumbers/>
     </w:pPr>
@@ -1746,10 +1640,10 @@
       <w:rFonts w:cs="Lohit Hindi"/>
     </w:rPr>
   </w:style>
-  <w:style w:styleId="style29" w:type="paragraph">
+  <w:style w:styleId="style32" w:type="paragraph">
     <w:name w:val="HTML Preformatted"/>
     <w:basedOn w:val="style0"/>
-    <w:next w:val="style29"/>
+    <w:next w:val="style32"/>
     <w:pPr>
       <w:tabs>
         <w:tab w:leader="none" w:pos="916" w:val="left"/>
@@ -1770,7 +1664,6 @@
         <w:tab w:leader="none" w:pos="14656" w:val="left"/>
       </w:tabs>
       <w:spacing w:after="0" w:before="0" w:line="100" w:lineRule="atLeast"/>
-      <w:contextualSpacing w:val="false"/>
     </w:pPr>
     <w:rPr>
       <w:rFonts w:ascii="Courier New" w:cs="Courier New" w:eastAsia="Times New Roman" w:hAnsi="Courier New"/>
@@ -1778,16 +1671,15 @@
       <w:szCs w:val="20"/>
     </w:rPr>
   </w:style>
-  <w:style w:styleId="style30" w:type="paragraph">
+  <w:style w:styleId="style33" w:type="paragraph">
     <w:name w:val="Title"/>
     <w:basedOn w:val="style0"/>
-    <w:next w:val="style31"/>
+    <w:next w:val="style34"/>
     <w:pPr>
       <w:pBdr>
         <w:bottom w:color="4F81BD" w:space="0" w:sz="8" w:val="single"/>
       </w:pBdr>
       <w:spacing w:after="300" w:before="0" w:line="100" w:lineRule="atLeast"/>
-      <w:contextualSpacing/>
       <w:jc w:val="center"/>
     </w:pPr>
     <w:rPr>
@@ -1800,10 +1692,10 @@
       <w:szCs w:val="52"/>
     </w:rPr>
   </w:style>
-  <w:style w:styleId="style31" w:type="paragraph">
+  <w:style w:styleId="style34" w:type="paragraph">
     <w:name w:val="Subtitle"/>
-    <w:basedOn w:val="style24"/>
-    <w:next w:val="style25"/>
+    <w:basedOn w:val="style27"/>
+    <w:next w:val="style28"/>
     <w:pPr>
       <w:jc w:val="center"/>
     </w:pPr>

</xml_diff>